<commit_message>
update,draft(template surat pengembalian): autofill
</commit_message>
<xml_diff>
--- a/Format/pengembalian/surat-keterangan-pengeluaran.docx
+++ b/Format/pengembalian/surat-keterangan-pengeluaran.docx
@@ -325,7 +325,95 @@
           <w:szCs w:val="24"/>
           <w:rtl w:val="0"/>
         </w:rPr>
-        <w:t xml:space="preserve"> atas nama ..........(7) adalah berkas permohonan Pelayanan ..........(8) yang telah disetor dan belum dicairkan/dipergunakan, sejumlah ..........(9) (..........(10)).</w:t>
+        <w:t xml:space="preserve"> atas nama </w:t>
+      </w:r>
+      <w:r>
+        <w:rPr>
+          <w:rFonts w:hint="default" w:ascii="Bookman Old Style" w:hAnsi="Bookman Old Style" w:eastAsia="Bookman Old Style" w:cs="Bookman Old Style"/>
+          <w:sz w:val="24"/>
+          <w:szCs w:val="24"/>
+          <w:rtl w:val="0"/>
+          <w:lang w:val="en-US"/>
+        </w:rPr>
+        <w:t>{7}</w:t>
+      </w:r>
+      <w:r>
+        <w:rPr>
+          <w:rFonts w:ascii="Bookman Old Style" w:hAnsi="Bookman Old Style" w:eastAsia="Bookman Old Style" w:cs="Bookman Old Style"/>
+          <w:sz w:val="24"/>
+          <w:szCs w:val="24"/>
+          <w:rtl w:val="0"/>
+        </w:rPr>
+        <w:t xml:space="preserve"> adalah berkas permohonan Pelayanan </w:t>
+      </w:r>
+      <w:r>
+        <w:rPr>
+          <w:rFonts w:hint="default" w:ascii="Bookman Old Style" w:hAnsi="Bookman Old Style" w:eastAsia="Bookman Old Style" w:cs="Bookman Old Style"/>
+          <w:sz w:val="24"/>
+          <w:szCs w:val="24"/>
+          <w:rtl w:val="0"/>
+          <w:lang w:val="en-US"/>
+        </w:rPr>
+        <w:t>{8</w:t>
+      </w:r>
+      <w:bookmarkStart w:id="0" w:name="_GoBack"/>
+      <w:bookmarkEnd w:id="0"/>
+      <w:r>
+        <w:rPr>
+          <w:rFonts w:hint="default" w:ascii="Bookman Old Style" w:hAnsi="Bookman Old Style" w:eastAsia="Bookman Old Style" w:cs="Bookman Old Style"/>
+          <w:sz w:val="24"/>
+          <w:szCs w:val="24"/>
+          <w:rtl w:val="0"/>
+          <w:lang w:val="en-US"/>
+        </w:rPr>
+        <w:t>}</w:t>
+      </w:r>
+      <w:r>
+        <w:rPr>
+          <w:rFonts w:ascii="Bookman Old Style" w:hAnsi="Bookman Old Style" w:eastAsia="Bookman Old Style" w:cs="Bookman Old Style"/>
+          <w:sz w:val="24"/>
+          <w:szCs w:val="24"/>
+          <w:rtl w:val="0"/>
+        </w:rPr>
+        <w:t xml:space="preserve"> yang telah disetor dan belum dicairkan/dipergunakan, sejumlah </w:t>
+      </w:r>
+      <w:r>
+        <w:rPr>
+          <w:rFonts w:hint="default" w:ascii="Bookman Old Style" w:hAnsi="Bookman Old Style" w:eastAsia="Bookman Old Style" w:cs="Bookman Old Style"/>
+          <w:sz w:val="24"/>
+          <w:szCs w:val="24"/>
+          <w:rtl w:val="0"/>
+          <w:lang w:val="en-US"/>
+        </w:rPr>
+        <w:t>{9}</w:t>
+      </w:r>
+      <w:r>
+        <w:rPr>
+          <w:rFonts w:ascii="Bookman Old Style" w:hAnsi="Bookman Old Style" w:eastAsia="Bookman Old Style" w:cs="Bookman Old Style"/>
+          <w:sz w:val="24"/>
+          <w:szCs w:val="24"/>
+          <w:rtl w:val="0"/>
+        </w:rPr>
+        <w:t xml:space="preserve"> (</w:t>
+      </w:r>
+      <w:r>
+        <w:rPr>
+          <w:rFonts w:hint="default" w:ascii="Bookman Old Style" w:hAnsi="Bookman Old Style" w:eastAsia="Bookman Old Style" w:cs="Bookman Old Style"/>
+          <w:sz w:val="24"/>
+          <w:szCs w:val="24"/>
+          <w:rtl w:val="0"/>
+          <w:lang w:val="en-US"/>
+        </w:rPr>
+        <w:t>{10}</w:t>
+      </w:r>
+      <w:r>
+        <w:rPr>
+          <w:rFonts w:ascii="Bookman Old Style" w:hAnsi="Bookman Old Style" w:eastAsia="Bookman Old Style" w:cs="Bookman Old Style"/>
+          <w:sz w:val="24"/>
+          <w:szCs w:val="24"/>
+          <w:rtl w:val="0"/>
+        </w:rPr>
+        <w:t>).</w:t>
       </w:r>
     </w:p>
     <w:p>
@@ -462,18 +550,7 @@
           <w:szCs w:val="24"/>
           <w:lang w:val="en-US"/>
         </w:rPr>
-        <w:t>{13</w:t>
-      </w:r>
-      <w:bookmarkStart w:id="0" w:name="_GoBack"/>
-      <w:bookmarkEnd w:id="0"/>
-      <w:r>
-        <w:rPr>
-          <w:rFonts w:hint="default" w:ascii="Bookman Old Style" w:hAnsi="Bookman Old Style" w:eastAsia="Bookman Old Style" w:cs="Bookman Old Style"/>
-          <w:sz w:val="24"/>
-          <w:szCs w:val="24"/>
-          <w:lang w:val="en-US"/>
-        </w:rPr>
-        <w:t>}</w:t>
+        <w:t>{13}</w:t>
       </w:r>
     </w:p>
     <w:p>
@@ -1256,7 +1333,7 @@
     <w:lsdException w:qFormat="1" w:unhideWhenUsed="0" w:uiPriority="0" w:semiHidden="0" w:name="Title"/>
     <w:lsdException w:unhideWhenUsed="0" w:uiPriority="0" w:semiHidden="0" w:name="Closing"/>
     <w:lsdException w:unhideWhenUsed="0" w:uiPriority="0" w:semiHidden="0" w:name="Signature"/>
-    <w:lsdException w:unhideWhenUsed="0" w:uiPriority="0" w:name="Default Paragraph Font"/>
+    <w:lsdException w:qFormat="1" w:unhideWhenUsed="0" w:uiPriority="0" w:name="Default Paragraph Font"/>
     <w:lsdException w:unhideWhenUsed="0" w:uiPriority="0" w:semiHidden="0" w:name="Body Text"/>
     <w:lsdException w:unhideWhenUsed="0" w:uiPriority="0" w:semiHidden="0" w:name="Body Text Indent"/>
     <w:lsdException w:qFormat="1" w:unhideWhenUsed="0" w:uiPriority="0" w:semiHidden="0" w:name="List Continue"/>
@@ -1564,6 +1641,7 @@
   <w:style w:type="character" w:default="1" w:styleId="8">
     <w:name w:val="Default Paragraph Font"/>
     <w:semiHidden/>
+    <w:qFormat/>
     <w:uiPriority w:val="0"/>
   </w:style>
   <w:style w:type="table" w:default="1" w:styleId="9">
@@ -1618,6 +1696,7 @@
   </w:style>
   <w:style w:type="table" w:customStyle="1" w:styleId="12">
     <w:name w:val="Table Normal1"/>
+    <w:qFormat/>
     <w:uiPriority w:val="0"/>
   </w:style>
 </w:styles>

</xml_diff>